<commit_message>
Update Files Via Upload
</commit_message>
<xml_diff>
--- a/CV_VLAD_TANASESCU_v4.2.1.DOCX
+++ b/CV_VLAD_TANASESCU_v4.2.1.DOCX
@@ -1330,14 +1330,12 @@
                 <w:rFonts w:ascii="Ubuntu Light" w:hAnsi="Ubuntu Light"/>
               </w:rPr>
             </w:pPr>
-            <w:proofErr w:type="spellStart"/>
             <w:r>
               <w:rPr>
                 <w:rFonts w:ascii="Ubuntu Light" w:hAnsi="Ubuntu Light"/>
               </w:rPr>
               <w:t>SpecFlow</w:t>
             </w:r>
-            <w:proofErr w:type="spellEnd"/>
           </w:p>
           <w:p>
             <w:pPr>
@@ -1450,16 +1448,8 @@
               <w:rPr>
                 <w:rFonts w:ascii="Ubuntu Light" w:hAnsi="Ubuntu Light"/>
               </w:rPr>
-              <w:t>language-</w:t>
-            </w:r>
-            <w:proofErr w:type="spellStart"/>
-            <w:r>
-              <w:rPr>
-                <w:rFonts w:ascii="Ubuntu Light" w:hAnsi="Ubuntu Light"/>
-              </w:rPr>
-              <w:t>ext</w:t>
-            </w:r>
-            <w:proofErr w:type="spellEnd"/>
+              <w:t>language-ext</w:t>
+            </w:r>
           </w:p>
           <w:p>
             <w:pPr>
@@ -1618,14 +1608,12 @@
                 <w:rFonts w:ascii="Ubuntu Light" w:hAnsi="Ubuntu Light"/>
               </w:rPr>
             </w:pPr>
-            <w:proofErr w:type="spellStart"/>
             <w:r>
               <w:rPr>
                 <w:rFonts w:ascii="Ubuntu Light" w:hAnsi="Ubuntu Light"/>
               </w:rPr>
               <w:t>GitKraken</w:t>
             </w:r>
-            <w:proofErr w:type="spellEnd"/>
           </w:p>
           <w:p>
             <w:pPr>
@@ -1680,14 +1668,12 @@
                 <w:rFonts w:ascii="Ubuntu Light" w:hAnsi="Ubuntu Light"/>
               </w:rPr>
             </w:pPr>
-            <w:proofErr w:type="spellStart"/>
             <w:r>
               <w:rPr>
                 <w:rFonts w:ascii="Ubuntu Light" w:hAnsi="Ubuntu Light"/>
               </w:rPr>
               <w:t>mockaroo</w:t>
             </w:r>
-            <w:proofErr w:type="spellEnd"/>
           </w:p>
           <w:p>
             <w:pPr>
@@ -1726,16 +1712,8 @@
               <w:rPr>
                 <w:rFonts w:ascii="Ubuntu Light" w:hAnsi="Ubuntu Light"/>
               </w:rPr>
-              <w:t xml:space="preserve">MySQL </w:t>
-            </w:r>
-            <w:proofErr w:type="spellStart"/>
-            <w:r>
-              <w:rPr>
-                <w:rFonts w:ascii="Ubuntu Light" w:hAnsi="Ubuntu Light"/>
-              </w:rPr>
-              <w:t>WorkBench</w:t>
-            </w:r>
-            <w:proofErr w:type="spellEnd"/>
+              <w:t>MySQL WorkBench</w:t>
+            </w:r>
           </w:p>
           <w:p>
             <w:pPr>
@@ -1870,7 +1848,6 @@
                 <w:rFonts w:ascii="Ubuntu Light" w:hAnsi="Ubuntu Light"/>
               </w:rPr>
             </w:pPr>
-            <w:proofErr w:type="spellStart"/>
             <w:r>
               <w:rPr>
                 <w:rFonts w:ascii="Ubuntu Light" w:hAnsi="Ubuntu Light"/>
@@ -1883,7 +1860,6 @@
               </w:rPr>
               <w:t>argetprocess</w:t>
             </w:r>
-            <w:proofErr w:type="spellEnd"/>
           </w:p>
           <w:p>
             <w:pPr>
@@ -2078,30 +2054,14 @@
               <w:rPr>
                 <w:rFonts w:ascii="Ubuntu Light" w:hAnsi="Ubuntu Light"/>
               </w:rPr>
-              <w:t>e-</w:t>
-            </w:r>
-            <w:proofErr w:type="spellStart"/>
-            <w:r>
-              <w:rPr>
-                <w:rFonts w:ascii="Ubuntu Light" w:hAnsi="Ubuntu Light"/>
-              </w:rPr>
-              <w:t>conomic</w:t>
-            </w:r>
-            <w:proofErr w:type="spellEnd"/>
-            <w:r>
-              <w:rPr>
-                <w:rFonts w:ascii="Ubuntu Light" w:hAnsi="Ubuntu Light"/>
-              </w:rPr>
-              <w:t xml:space="preserve"> / </w:t>
-            </w:r>
-            <w:proofErr w:type="spellStart"/>
-            <w:r>
-              <w:rPr>
-                <w:rFonts w:ascii="Ubuntu Light" w:hAnsi="Ubuntu Light"/>
-              </w:rPr>
-              <w:t>Reviso</w:t>
-            </w:r>
-            <w:proofErr w:type="spellEnd"/>
+              <w:t>e-conomic</w:t>
+            </w:r>
+            <w:r>
+              <w:rPr>
+                <w:rFonts w:ascii="Ubuntu Light" w:hAnsi="Ubuntu Light"/>
+              </w:rPr>
+              <w:t xml:space="preserve"> / Reviso</w:t>
+            </w:r>
           </w:p>
           <w:p>
             <w:pPr>
@@ -2116,14 +2076,12 @@
                 <w:rFonts w:ascii="Ubuntu Light" w:hAnsi="Ubuntu Light"/>
               </w:rPr>
             </w:pPr>
-            <w:proofErr w:type="spellStart"/>
             <w:r>
               <w:rPr>
                 <w:rFonts w:ascii="Ubuntu Light" w:hAnsi="Ubuntu Light"/>
               </w:rPr>
               <w:t>HealthCode</w:t>
             </w:r>
-            <w:proofErr w:type="spellEnd"/>
           </w:p>
           <w:p>
             <w:pPr>
@@ -2138,14 +2096,12 @@
                 <w:rFonts w:ascii="Ubuntu Light" w:hAnsi="Ubuntu Light"/>
               </w:rPr>
             </w:pPr>
-            <w:proofErr w:type="spellStart"/>
             <w:r>
               <w:rPr>
                 <w:rFonts w:ascii="Ubuntu Light" w:hAnsi="Ubuntu Light"/>
               </w:rPr>
               <w:t>meddbase</w:t>
             </w:r>
-            <w:proofErr w:type="spellEnd"/>
           </w:p>
           <w:p>
             <w:pPr>
@@ -2160,14 +2116,12 @@
                 <w:rFonts w:ascii="Ubuntu Light" w:hAnsi="Ubuntu Light"/>
               </w:rPr>
             </w:pPr>
-            <w:proofErr w:type="spellStart"/>
             <w:r>
               <w:rPr>
                 <w:rFonts w:ascii="Ubuntu Light" w:hAnsi="Ubuntu Light"/>
               </w:rPr>
               <w:t>SagePay</w:t>
             </w:r>
-            <w:proofErr w:type="spellEnd"/>
           </w:p>
           <w:p>
             <w:pPr>
@@ -2202,14 +2156,12 @@
                 <w:rFonts w:ascii="Ubuntu Light" w:hAnsi="Ubuntu Light"/>
               </w:rPr>
             </w:pPr>
-            <w:proofErr w:type="spellStart"/>
             <w:r>
               <w:rPr>
                 <w:rFonts w:ascii="Ubuntu Light" w:hAnsi="Ubuntu Light"/>
               </w:rPr>
               <w:t>Vidyo</w:t>
             </w:r>
-            <w:proofErr w:type="spellEnd"/>
           </w:p>
           <w:p>
             <w:pPr>
@@ -2224,14 +2176,12 @@
                 <w:rFonts w:ascii="Ubuntu Light" w:hAnsi="Ubuntu Light"/>
               </w:rPr>
             </w:pPr>
-            <w:proofErr w:type="spellStart"/>
             <w:r>
               <w:rPr>
                 <w:rFonts w:ascii="Ubuntu Light" w:hAnsi="Ubuntu Light"/>
               </w:rPr>
               <w:t>Wellpoint</w:t>
             </w:r>
-            <w:proofErr w:type="spellEnd"/>
           </w:p>
           <w:p>
             <w:pPr>
@@ -2623,14 +2573,12 @@
                 <w:rFonts w:ascii="Ubuntu Light" w:hAnsi="Ubuntu Light"/>
               </w:rPr>
             </w:pPr>
-            <w:proofErr w:type="spellStart"/>
             <w:r>
               <w:rPr>
                 <w:rFonts w:ascii="Ubuntu Light" w:hAnsi="Ubuntu Light"/>
               </w:rPr>
               <w:t>woodcrafting</w:t>
             </w:r>
-            <w:proofErr w:type="spellEnd"/>
           </w:p>
           <w:p>
             <w:pPr>
@@ -3151,76 +3099,34 @@
               <w:rPr>
                 <w:rFonts w:ascii="Ubuntu Light" w:hAnsi="Ubuntu Light"/>
               </w:rPr>
-              <w:t xml:space="preserve">As a functionality tester, my main responsibilities include completing playthroughs of multiple types such as exhaustive runs where the goal is to achieve 100% completion, </w:t>
-            </w:r>
-            <w:proofErr w:type="spellStart"/>
-            <w:r>
-              <w:rPr>
-                <w:rFonts w:ascii="Ubuntu Light" w:hAnsi="Ubuntu Light"/>
-              </w:rPr>
-              <w:t>speedruns</w:t>
-            </w:r>
-            <w:proofErr w:type="spellEnd"/>
-            <w:r>
-              <w:rPr>
-                <w:rFonts w:ascii="Ubuntu Light" w:hAnsi="Ubuntu Light"/>
-              </w:rPr>
-              <w:t xml:space="preserve"> where the goal is to complete the game in as little time as possible or pacifist runs where the goal is to complete the game without engaging any enemies whatsoever. During</w:t>
-            </w:r>
-          </w:p>
-          <w:p>
-            <w:pPr>
-              <w:rPr>
-                <w:rFonts w:ascii="Ubuntu Light" w:hAnsi="Ubuntu Light"/>
-              </w:rPr>
-            </w:pPr>
-          </w:p>
-          <w:p>
-            <w:pPr>
-              <w:rPr>
-                <w:rFonts w:ascii="Ubuntu Light" w:hAnsi="Ubuntu Light"/>
-              </w:rPr>
-            </w:pPr>
-          </w:p>
-          <w:p>
-            <w:pPr>
-              <w:rPr>
-                <w:rFonts w:ascii="Ubuntu Light" w:hAnsi="Ubuntu Light"/>
-              </w:rPr>
-            </w:pPr>
-            <w:r>
-              <w:rPr>
-                <w:rFonts w:ascii="Ubuntu Light" w:hAnsi="Ubuntu Light"/>
-              </w:rPr>
-              <w:t>these playthroughs, it is one of my core tasks to find functionality issues, establish reliable steps to reproduce these issues alongside an accurate reproduction rate, and then finally to log the discovered issues into the defect management tool (</w:t>
-            </w:r>
-            <w:proofErr w:type="spellStart"/>
-            <w:r>
-              <w:rPr>
-                <w:rFonts w:ascii="Ubuntu Light" w:hAnsi="Ubuntu Light"/>
-              </w:rPr>
-              <w:t>DevSuite</w:t>
-            </w:r>
-            <w:proofErr w:type="spellEnd"/>
-            <w:r>
-              <w:rPr>
-                <w:rFonts w:ascii="Ubuntu Light" w:hAnsi="Ubuntu Light"/>
-              </w:rPr>
-              <w:t xml:space="preserve">, </w:t>
-            </w:r>
-            <w:proofErr w:type="spellStart"/>
-            <w:r>
-              <w:rPr>
-                <w:rFonts w:ascii="Ubuntu Light" w:hAnsi="Ubuntu Light"/>
-              </w:rPr>
-              <w:t>TestTrack</w:t>
-            </w:r>
-            <w:proofErr w:type="spellEnd"/>
-            <w:r>
-              <w:rPr>
-                <w:rFonts w:ascii="Ubuntu Light" w:hAnsi="Ubuntu Light"/>
-              </w:rPr>
-              <w:t xml:space="preserve"> Pro).</w:t>
+              <w:t>As a functionality tester, my main responsibilities include completing playthroughs of multiple types such as exhaustive runs where the goal is to achieve 100% completion, speedruns where the goal is to complete the game in as little time as possible or pacifist runs where the goal is to complete the game without engaging any enemies whatsoever. During</w:t>
+            </w:r>
+          </w:p>
+          <w:p>
+            <w:pPr>
+              <w:rPr>
+                <w:rFonts w:ascii="Ubuntu Light" w:hAnsi="Ubuntu Light"/>
+              </w:rPr>
+            </w:pPr>
+          </w:p>
+          <w:p>
+            <w:pPr>
+              <w:rPr>
+                <w:rFonts w:ascii="Ubuntu Light" w:hAnsi="Ubuntu Light"/>
+              </w:rPr>
+            </w:pPr>
+          </w:p>
+          <w:p>
+            <w:pPr>
+              <w:rPr>
+                <w:rFonts w:ascii="Ubuntu Light" w:hAnsi="Ubuntu Light"/>
+              </w:rPr>
+            </w:pPr>
+            <w:r>
+              <w:rPr>
+                <w:rFonts w:ascii="Ubuntu Light" w:hAnsi="Ubuntu Light"/>
+              </w:rPr>
+              <w:t>these playthroughs, it is one of my core tasks to find functionality issues, establish reliable steps to reproduce these issues alongside an accurate reproduction rate, and then finally to log the discovered issues into the defect management tool (DevSuite, TestTrack Pro).</w:t>
             </w:r>
           </w:p>
           <w:p>
@@ -3653,21 +3559,7 @@
               <w:rPr>
                 <w:rFonts w:ascii="Ubuntu Light" w:hAnsi="Ubuntu Light"/>
               </w:rPr>
-              <w:t xml:space="preserve">I lead a two-pizza team focused on workflow efficiency and successfully meeting deadlines. One of my core responsibilities is to build test plans and sanity checklists that achieve a practical high degree of test coverage. In addition, I update the test documentation </w:t>
-            </w:r>
-            <w:proofErr w:type="gramStart"/>
-            <w:r>
-              <w:rPr>
-                <w:rFonts w:ascii="Ubuntu Light" w:hAnsi="Ubuntu Light"/>
-              </w:rPr>
-              <w:t>on a daily basis</w:t>
-            </w:r>
-            <w:proofErr w:type="gramEnd"/>
-            <w:r>
-              <w:rPr>
-                <w:rFonts w:ascii="Ubuntu Light" w:hAnsi="Ubuntu Light"/>
-              </w:rPr>
-              <w:t xml:space="preserve"> to prevent the use of deprecated or redundant data. At the start of the day, I forward tasks to the team and assign tools and devices that are relevant to the current project. At the end of the day, I revise and centralize reports on the logged defects and prepare the test strategy for the upcoming day based</w:t>
+              <w:t>I lead a two-pizza team focused on workflow efficiency and successfully meeting deadlines. One of my core responsibilities is to build test plans and sanity checklists that achieve a practical high degree of test coverage. In addition, I update the test documentation on a daily basis to prevent the use of deprecated or redundant data. At the start of the day, I forward tasks to the team and assign tools and devices that are relevant to the current project. At the end of the day, I revise and centralize reports on the logged defects and prepare the test strategy for the upcoming day based</w:t>
             </w:r>
             <w:r>
               <w:rPr>
@@ -3774,35 +3666,7 @@
               <w:rPr>
                 <w:rFonts w:ascii="Ubuntu Light" w:hAnsi="Ubuntu Light"/>
               </w:rPr>
-              <w:t xml:space="preserve">My main responsibility is to identify as many defects as possible as early in the testing phase as possible, so that the product's life cycle flows efficiently. When a bug is found, part of my responsibilities is to log it in a defect management tool such as Mantis, </w:t>
-            </w:r>
-            <w:proofErr w:type="spellStart"/>
-            <w:r>
-              <w:rPr>
-                <w:rFonts w:ascii="Ubuntu Light" w:hAnsi="Ubuntu Light"/>
-              </w:rPr>
-              <w:t>DevTrack</w:t>
-            </w:r>
-            <w:proofErr w:type="spellEnd"/>
-            <w:r>
-              <w:rPr>
-                <w:rFonts w:ascii="Ubuntu Light" w:hAnsi="Ubuntu Light"/>
-              </w:rPr>
-              <w:t xml:space="preserve"> or </w:t>
-            </w:r>
-            <w:proofErr w:type="spellStart"/>
-            <w:r>
-              <w:rPr>
-                <w:rFonts w:ascii="Ubuntu Light" w:hAnsi="Ubuntu Light"/>
-              </w:rPr>
-              <w:t>TestTrack</w:t>
-            </w:r>
-            <w:proofErr w:type="spellEnd"/>
-            <w:r>
-              <w:rPr>
-                <w:rFonts w:ascii="Ubuntu Light" w:hAnsi="Ubuntu Light"/>
-              </w:rPr>
-              <w:t xml:space="preserve"> Pro. A full report of the issues is generated and sent to the QA Manager at the end of the day. When the next build is deployed, I run all resolved defects through retesting and/or regression testing and confirm which ones still reproduce and which ones have successfully passed fix verification.</w:t>
+              <w:t>My main responsibility is to identify as many defects as possible as early in the testing phase as possible, so that the product's life cycle flows efficiently. When a bug is found, part of my responsibilities is to log it in a defect management tool such as Mantis, DevTrack or TestTrack Pro. A full report of the issues is generated and sent to the QA Manager at the end of the day. When the next build is deployed, I run all resolved defects through retesting and/or regression testing and confirm which ones still reproduce and which ones have successfully passed fix verification.</w:t>
             </w:r>
           </w:p>
           <w:p>
@@ -4097,14 +3961,12 @@
           <w:rFonts w:ascii="Ubuntu Light" w:hAnsi="Ubuntu Light"/>
         </w:rPr>
       </w:pPr>
-      <w:proofErr w:type="spellStart"/>
       <w:r>
         <w:rPr>
           <w:rFonts w:ascii="Ubuntu Light" w:hAnsi="Ubuntu Light"/>
         </w:rPr>
         <w:t>StackWorks</w:t>
       </w:r>
-      <w:proofErr w:type="spellEnd"/>
       <w:r>
         <w:rPr>
           <w:rFonts w:ascii="Ubuntu Light" w:hAnsi="Ubuntu Light"/>
@@ -4155,21 +4017,7 @@
         <w:rPr>
           <w:rFonts w:ascii="Ubuntu Light" w:hAnsi="Ubuntu Light"/>
         </w:rPr>
-        <w:t xml:space="preserve">We offer bespoke pro-bono software solutions to charitable organizations and to NGOs with a focus on social and political issues. Our services range from static websites to complex web applications. We also use the </w:t>
-      </w:r>
-      <w:proofErr w:type="spellStart"/>
-      <w:r>
-        <w:rPr>
-          <w:rFonts w:ascii="Ubuntu Light" w:hAnsi="Ubuntu Light"/>
-        </w:rPr>
-        <w:t>StackWorks</w:t>
-      </w:r>
-      <w:proofErr w:type="spellEnd"/>
-      <w:r>
-        <w:rPr>
-          <w:rFonts w:ascii="Ubuntu Light" w:hAnsi="Ubuntu Light"/>
-        </w:rPr>
-        <w:t>™ brand as a platform for promoting open-source projects, for educational purposes.</w:t>
+        <w:t>We offer bespoke pro-bono software solutions to charitable organizations and to NGOs with a focus on social and political issues. Our services range from static websites to complex web applications. We also use the StackWorks™ brand as a platform for promoting open-source projects, for educational purposes.</w:t>
       </w:r>
     </w:p>
     <w:p>
@@ -4687,21 +4535,7 @@
         <w:rPr>
           <w:rFonts w:ascii="Ubuntu Light" w:hAnsi="Ubuntu Light"/>
         </w:rPr>
-        <w:t xml:space="preserve">Build </w:t>
-      </w:r>
-      <w:proofErr w:type="gramStart"/>
-      <w:r>
-        <w:rPr>
-          <w:rFonts w:ascii="Ubuntu Light" w:hAnsi="Ubuntu Light"/>
-        </w:rPr>
-        <w:t>An</w:t>
-      </w:r>
-      <w:proofErr w:type="gramEnd"/>
-      <w:r>
-        <w:rPr>
-          <w:rFonts w:ascii="Ubuntu Light" w:hAnsi="Ubuntu Light"/>
-        </w:rPr>
-        <w:t xml:space="preserve"> App With ASP.NET Core And Angular From Scratch</w:t>
+        <w:t>Build An App With ASP.NET Core And Angular From Scratch</w:t>
       </w:r>
       <w:r>
         <w:rPr>
@@ -4770,7 +4604,6 @@
         </w:rPr>
         <w:t xml:space="preserve"> </w:t>
       </w:r>
-      <w:proofErr w:type="gramStart"/>
       <w:r>
         <w:rPr>
           <w:rFonts w:ascii="Ubuntu Light" w:hAnsi="Ubuntu Light"/>
@@ -4781,14 +4614,7 @@
         <w:rPr>
           <w:rFonts w:ascii="Ubuntu Light" w:hAnsi="Ubuntu Light"/>
         </w:rPr>
-        <w:t>n</w:t>
-      </w:r>
-      <w:proofErr w:type="gramEnd"/>
-      <w:r>
-        <w:rPr>
-          <w:rFonts w:ascii="Ubuntu Light" w:hAnsi="Ubuntu Light"/>
-        </w:rPr>
-        <w:t xml:space="preserve"> </w:t>
+        <w:t xml:space="preserve">n </w:t>
       </w:r>
       <w:r>
         <w:rPr>
@@ -4824,7 +4650,21 @@
         <w:rPr>
           <w:rFonts w:ascii="Ubuntu Light" w:hAnsi="Ubuntu Light"/>
         </w:rPr>
-        <w:t xml:space="preserve"> Core and React</w:t>
+        <w:t xml:space="preserve"> Core </w:t>
+      </w:r>
+      <w:r>
+        <w:rPr>
+          <w:rFonts w:ascii="Ubuntu Light" w:hAnsi="Ubuntu Light"/>
+        </w:rPr>
+        <w:t>A</w:t>
+      </w:r>
+      <w:bookmarkStart w:id="0" w:name="_GoBack"/>
+      <w:bookmarkEnd w:id="0"/>
+      <w:r>
+        <w:rPr>
+          <w:rFonts w:ascii="Ubuntu Light" w:hAnsi="Ubuntu Light"/>
+        </w:rPr>
+        <w:t>nd React</w:t>
       </w:r>
       <w:r>
         <w:rPr>
@@ -4979,21 +4819,7 @@
         <w:rPr>
           <w:rFonts w:ascii="Ubuntu Light" w:hAnsi="Ubuntu Light"/>
         </w:rPr>
-        <w:t xml:space="preserve">Double Your Coding Speed </w:t>
-      </w:r>
-      <w:proofErr w:type="gramStart"/>
-      <w:r>
-        <w:rPr>
-          <w:rFonts w:ascii="Ubuntu Light" w:hAnsi="Ubuntu Light"/>
-        </w:rPr>
-        <w:t>With</w:t>
-      </w:r>
-      <w:proofErr w:type="gramEnd"/>
-      <w:r>
-        <w:rPr>
-          <w:rFonts w:ascii="Ubuntu Light" w:hAnsi="Ubuntu Light"/>
-        </w:rPr>
-        <w:t xml:space="preserve"> Visual Studio And ReSharper</w:t>
+        <w:t>Double Your Coding Speed With Visual Studio And ReSharper</w:t>
       </w:r>
       <w:r>
         <w:rPr>
@@ -5042,28 +4868,7 @@
         <w:rPr>
           <w:rFonts w:ascii="Ubuntu Light" w:hAnsi="Ubuntu Light"/>
         </w:rPr>
-        <w:t xml:space="preserve">Elegant Automation Frameworks </w:t>
-      </w:r>
-      <w:proofErr w:type="gramStart"/>
-      <w:r>
-        <w:rPr>
-          <w:rFonts w:ascii="Ubuntu Light" w:hAnsi="Ubuntu Light"/>
-        </w:rPr>
-        <w:t>With</w:t>
-      </w:r>
-      <w:proofErr w:type="gramEnd"/>
-      <w:r>
-        <w:rPr>
-          <w:rFonts w:ascii="Ubuntu Light" w:hAnsi="Ubuntu Light"/>
-        </w:rPr>
-        <w:t xml:space="preserve"> Python And </w:t>
-      </w:r>
-      <w:proofErr w:type="spellStart"/>
-      <w:r>
-        <w:rPr>
-          <w:rFonts w:ascii="Ubuntu Light" w:hAnsi="Ubuntu Light"/>
-        </w:rPr>
-        <w:t>Py</w:t>
+        <w:t>Elegant Automation Frameworks With Python And Py</w:t>
       </w:r>
       <w:r>
         <w:rPr>
@@ -5077,7 +4882,6 @@
         </w:rPr>
         <w:t>est</w:t>
       </w:r>
-      <w:proofErr w:type="spellEnd"/>
       <w:r>
         <w:rPr>
           <w:rFonts w:ascii="Ubuntu Light" w:hAnsi="Ubuntu Light"/>
@@ -5125,21 +4929,7 @@
         <w:rPr>
           <w:rFonts w:ascii="Ubuntu Light" w:hAnsi="Ubuntu Light"/>
         </w:rPr>
-        <w:t xml:space="preserve">Elegant Browser Automation </w:t>
-      </w:r>
-      <w:proofErr w:type="gramStart"/>
-      <w:r>
-        <w:rPr>
-          <w:rFonts w:ascii="Ubuntu Light" w:hAnsi="Ubuntu Light"/>
-        </w:rPr>
-        <w:t>With</w:t>
-      </w:r>
-      <w:proofErr w:type="gramEnd"/>
-      <w:r>
-        <w:rPr>
-          <w:rFonts w:ascii="Ubuntu Light" w:hAnsi="Ubuntu Light"/>
-        </w:rPr>
-        <w:t xml:space="preserve"> Python And Selenium</w:t>
+        <w:t>Elegant Browser Automation With Python And Selenium</w:t>
       </w:r>
       <w:r>
         <w:rPr>
@@ -5227,19 +5017,11 @@
           <w:rFonts w:ascii="Ubuntu Light" w:hAnsi="Ubuntu Light"/>
         </w:rPr>
       </w:pPr>
-      <w:proofErr w:type="spellStart"/>
-      <w:r>
-        <w:rPr>
-          <w:rFonts w:ascii="Ubuntu Light" w:hAnsi="Ubuntu Light"/>
-        </w:rPr>
-        <w:t>IGSoC</w:t>
-      </w:r>
-      <w:proofErr w:type="spellEnd"/>
-      <w:r>
-        <w:rPr>
-          <w:rFonts w:ascii="Ubuntu Light" w:hAnsi="Ubuntu Light"/>
-        </w:rPr>
-        <w:t xml:space="preserve"> </w:t>
+      <w:r>
+        <w:rPr>
+          <w:rFonts w:ascii="Ubuntu Light" w:hAnsi="Ubuntu Light"/>
+        </w:rPr>
+        <w:t xml:space="preserve">IGSoC </w:t>
       </w:r>
       <w:r>
         <w:rPr>
@@ -5259,7 +5041,6 @@
         </w:rPr>
         <w:t xml:space="preserve">ecurity </w:t>
       </w:r>
-      <w:proofErr w:type="gramStart"/>
       <w:r>
         <w:rPr>
           <w:rFonts w:ascii="Ubuntu Light" w:hAnsi="Ubuntu Light"/>
@@ -5270,14 +5051,7 @@
         <w:rPr>
           <w:rFonts w:ascii="Ubuntu Light" w:hAnsi="Ubuntu Light"/>
         </w:rPr>
-        <w:t>nd</w:t>
-      </w:r>
-      <w:proofErr w:type="gramEnd"/>
-      <w:r>
-        <w:rPr>
-          <w:rFonts w:ascii="Ubuntu Light" w:hAnsi="Ubuntu Light"/>
-        </w:rPr>
-        <w:t xml:space="preserve"> </w:t>
+        <w:t xml:space="preserve">nd </w:t>
       </w:r>
       <w:r>
         <w:rPr>
@@ -5499,21 +5273,7 @@
         <w:rPr>
           <w:rFonts w:ascii="Ubuntu Light" w:hAnsi="Ubuntu Light"/>
         </w:rPr>
-        <w:t xml:space="preserve">Parallel Test Execution </w:t>
-      </w:r>
-      <w:proofErr w:type="gramStart"/>
-      <w:r>
-        <w:rPr>
-          <w:rFonts w:ascii="Ubuntu Light" w:hAnsi="Ubuntu Light"/>
-        </w:rPr>
-        <w:t>With</w:t>
-      </w:r>
-      <w:proofErr w:type="gramEnd"/>
-      <w:r>
-        <w:rPr>
-          <w:rFonts w:ascii="Ubuntu Light" w:hAnsi="Ubuntu Light"/>
-        </w:rPr>
-        <w:t xml:space="preserve"> Selenium</w:t>
+        <w:t>Parallel Test Execution With Selenium</w:t>
       </w:r>
       <w:r>
         <w:rPr>
@@ -5611,21 +5371,7 @@
         <w:rPr>
           <w:rFonts w:ascii="Ubuntu Light" w:hAnsi="Ubuntu Light"/>
         </w:rPr>
-        <w:t xml:space="preserve">Selenium WebDriver Masterclass </w:t>
-      </w:r>
-      <w:proofErr w:type="gramStart"/>
-      <w:r>
-        <w:rPr>
-          <w:rFonts w:ascii="Ubuntu Light" w:hAnsi="Ubuntu Light"/>
-        </w:rPr>
-        <w:t>With</w:t>
-      </w:r>
-      <w:proofErr w:type="gramEnd"/>
-      <w:r>
-        <w:rPr>
-          <w:rFonts w:ascii="Ubuntu Light" w:hAnsi="Ubuntu Light"/>
-        </w:rPr>
-        <w:t xml:space="preserve"> C#</w:t>
+        <w:t>Selenium WebDriver Masterclass With C#</w:t>
       </w:r>
       <w:r>
         <w:rPr>
@@ -5773,21 +5519,7 @@
         <w:rPr>
           <w:rFonts w:ascii="Ubuntu Light" w:hAnsi="Ubuntu Light"/>
         </w:rPr>
-        <w:t xml:space="preserve">Understanding Docker And Using It </w:t>
-      </w:r>
-      <w:proofErr w:type="gramStart"/>
-      <w:r>
-        <w:rPr>
-          <w:rFonts w:ascii="Ubuntu Light" w:hAnsi="Ubuntu Light"/>
-        </w:rPr>
-        <w:t>For</w:t>
-      </w:r>
-      <w:proofErr w:type="gramEnd"/>
-      <w:r>
-        <w:rPr>
-          <w:rFonts w:ascii="Ubuntu Light" w:hAnsi="Ubuntu Light"/>
-        </w:rPr>
-        <w:t xml:space="preserve"> Selenium Automation</w:t>
+        <w:t>Understanding Docker And Using It For Selenium Automation</w:t>
       </w:r>
       <w:r>
         <w:rPr>
@@ -5863,8 +5595,6 @@
         </w:rPr>
         <w:t>)</w:t>
       </w:r>
-      <w:bookmarkStart w:id="0" w:name="_GoBack"/>
-      <w:bookmarkEnd w:id="0"/>
     </w:p>
     <w:p>
       <w:pPr>
@@ -6045,14 +5775,12 @@
               <w:noProof/>
             </w:rPr>
           </w:pPr>
-          <w:proofErr w:type="spellStart"/>
           <w:r>
             <w:rPr>
               <w:rFonts w:ascii="Ubuntu Light" w:hAnsi="Ubuntu Light"/>
             </w:rPr>
             <w:t>vlood</w:t>
           </w:r>
-          <w:proofErr w:type="spellEnd"/>
         </w:p>
       </w:tc>
       <w:tc>

</xml_diff>